<commit_message>
Capstone Project Week 4 - Business Problem
</commit_message>
<xml_diff>
--- a/Coursera Capstone Project_Week4.docx
+++ b/Coursera Capstone Project_Week4.docx
@@ -143,7 +143,7 @@
                     </pic:cNvPicPr>
                   </pic:nvPicPr>
                   <pic:blipFill>
-                    <a:blip r:embed="rId6">
+                    <a:blip r:embed="rId8">
                       <a:extLst>
                         <a:ext uri="{28A0092B-C50C-407E-A947-70E740481C1C}">
                           <a14:useLocalDpi xmlns:a14="http://schemas.microsoft.com/office/drawing/2010/main" val="0"/>
@@ -370,7 +370,7 @@
       <w:r>
         <w:t>London is the </w:t>
       </w:r>
-      <w:hyperlink r:id="rId7" w:tooltip="Capital city" w:history="1">
+      <w:hyperlink r:id="rId9" w:tooltip="Capital city" w:history="1">
         <w:r>
           <w:t>capital</w:t>
         </w:r>
@@ -378,7 +378,7 @@
       <w:r>
         <w:t> and largest city of </w:t>
       </w:r>
-      <w:hyperlink r:id="rId8" w:tooltip="England" w:history="1">
+      <w:hyperlink r:id="rId10" w:tooltip="England" w:history="1">
         <w:r>
           <w:t>England</w:t>
         </w:r>
@@ -386,7 +386,7 @@
       <w:r>
         <w:t> and the </w:t>
       </w:r>
-      <w:hyperlink r:id="rId9" w:tooltip="United Kingdom" w:history="1">
+      <w:hyperlink r:id="rId11" w:tooltip="United Kingdom" w:history="1">
         <w:r>
           <w:t>United Kingdom</w:t>
         </w:r>
@@ -579,7 +579,7 @@
       <w:r>
         <w:t xml:space="preserve"> data from </w:t>
       </w:r>
-      <w:hyperlink r:id="rId10" w:history="1">
+      <w:hyperlink r:id="rId12" w:history="1">
         <w:r>
           <w:rPr>
             <w:rStyle w:val="Hyperlink"/>
@@ -685,66 +685,43 @@
       <w:pPr>
         <w:shd w:val="clear" w:color="auto" w:fill="FFFFFF"/>
         <w:spacing w:after="0" w:line="240" w:lineRule="auto"/>
-      </w:pPr>
+        <w:rPr>
+          <w:b/>
+        </w:rPr>
+      </w:pPr>
+      <w:r>
+        <w:rPr>
+          <w:b/>
+        </w:rPr>
+        <w:lastRenderedPageBreak/>
+        <w:t xml:space="preserve">APIs: </w:t>
+      </w:r>
     </w:p>
     <w:p>
       <w:pPr>
         <w:shd w:val="clear" w:color="auto" w:fill="FFFFFF"/>
         <w:spacing w:after="0" w:line="240" w:lineRule="auto"/>
-        <w:rPr>
-          <w:b/>
-        </w:rPr>
-      </w:pPr>
+      </w:pPr>
+      <w:r>
+        <w:rPr>
+          <w:b/>
+        </w:rPr>
+        <w:t>• Foursquare API:</w:t>
+      </w:r>
+      <w:r>
+        <w:rPr>
+          <w:b/>
+        </w:rPr>
+        <w:t xml:space="preserve"> </w:t>
+      </w:r>
+      <w:r>
+        <w:t>This API has a database of more than 105 million places. This project would use Four-square API as its prime data gathering source. Many organizations are using to geo-tag their photos with detailed info about a destination, while also serving up contextually relevant locations for those who are searching for a place to eat, drink or explore. This API provides the ability to perform location search, location sharing and details about a business. Foursquare users can also use photos, tips and reviews in many productive ways to add value to the results.</w:t>
+      </w:r>
     </w:p>
     <w:p>
       <w:pPr>
         <w:shd w:val="clear" w:color="auto" w:fill="FFFFFF"/>
         <w:spacing w:after="0" w:line="240" w:lineRule="auto"/>
-        <w:rPr>
-          <w:b/>
-        </w:rPr>
-      </w:pPr>
-    </w:p>
-    <w:p>
-      <w:pPr>
-        <w:shd w:val="clear" w:color="auto" w:fill="FFFFFF"/>
-        <w:spacing w:after="0" w:line="240" w:lineRule="auto"/>
-        <w:rPr>
-          <w:b/>
-        </w:rPr>
-      </w:pPr>
-      <w:r>
-        <w:rPr>
-          <w:b/>
-        </w:rPr>
-        <w:t xml:space="preserve">APIs: </w:t>
-      </w:r>
-    </w:p>
-    <w:p>
-      <w:pPr>
-        <w:shd w:val="clear" w:color="auto" w:fill="FFFFFF"/>
-        <w:spacing w:after="0" w:line="240" w:lineRule="auto"/>
-      </w:pPr>
-      <w:r>
-        <w:rPr>
-          <w:b/>
-        </w:rPr>
-        <w:t>• Foursquare API:</w:t>
-      </w:r>
-      <w:r>
-        <w:rPr>
-          <w:b/>
-        </w:rPr>
-        <w:t xml:space="preserve"> </w:t>
-      </w:r>
-      <w:r>
-        <w:t>This API has a database of more than 105 million places. This project would use Four-square API as its prime data gathering source. Many organizations are using to geo-tag their photos with detailed info about a destination, while also serving up contextually relevant locations for those who are searching for a place to eat, drink or explore. This API provides the ability to perform location search, location sharing and details about a business. Foursquare users can also use photos, tips and reviews in many productive ways to add value to the results.</w:t>
-      </w:r>
-    </w:p>
-    <w:p>
-      <w:pPr>
-        <w:shd w:val="clear" w:color="auto" w:fill="FFFFFF"/>
-        <w:spacing w:after="0" w:line="240" w:lineRule="auto"/>
       </w:pPr>
       <w:r>
         <w:t xml:space="preserve">Folium- Python visualization library would be used to visualize the </w:t>
@@ -770,8 +747,6 @@
         <w:shd w:val="clear" w:color="auto" w:fill="FFFFFF"/>
         <w:spacing w:before="240" w:after="0" w:line="240" w:lineRule="auto"/>
       </w:pPr>
-      <w:bookmarkStart w:id="0" w:name="_GoBack"/>
-      <w:bookmarkEnd w:id="0"/>
     </w:p>
     <w:p>
       <w:pPr>
@@ -829,6 +804,8 @@
         <w:br/>
         <w:t>• Folium – Map rendering Library</w:t>
       </w:r>
+      <w:bookmarkStart w:id="0" w:name="_GoBack"/>
+      <w:bookmarkEnd w:id="0"/>
     </w:p>
     <w:p/>
     <w:sectPr>
@@ -839,6 +816,56 @@
     </w:sectPr>
   </w:body>
 </w:document>
+</file>
+
+<file path=word/endnotes.xml><?xml version="1.0" encoding="utf-8"?>
+<w:endnotes xmlns:wpc="http://schemas.microsoft.com/office/word/2010/wordprocessingCanvas" xmlns:mc="http://schemas.openxmlformats.org/markup-compatibility/2006" xmlns:o="urn:schemas-microsoft-com:office:office" xmlns:r="http://schemas.openxmlformats.org/officeDocument/2006/relationships" xmlns:m="http://schemas.openxmlformats.org/officeDocument/2006/math" xmlns:v="urn:schemas-microsoft-com:vml" xmlns:wp14="http://schemas.microsoft.com/office/word/2010/wordprocessingDrawing" xmlns:wp="http://schemas.openxmlformats.org/drawingml/2006/wordprocessingDrawing" xmlns:w10="urn:schemas-microsoft-com:office:word" xmlns:w="http://schemas.openxmlformats.org/wordprocessingml/2006/main" xmlns:w14="http://schemas.microsoft.com/office/word/2010/wordml" xmlns:wpg="http://schemas.microsoft.com/office/word/2010/wordprocessingGroup" xmlns:wpi="http://schemas.microsoft.com/office/word/2010/wordprocessingInk" xmlns:wne="http://schemas.microsoft.com/office/word/2006/wordml" xmlns:wps="http://schemas.microsoft.com/office/word/2010/wordprocessingShape" mc:Ignorable="w14 wp14">
+  <w:endnote w:type="separator" w:id="-1">
+    <w:p>
+      <w:pPr>
+        <w:spacing w:after="0" w:line="240" w:lineRule="auto"/>
+      </w:pPr>
+      <w:r>
+        <w:separator/>
+      </w:r>
+    </w:p>
+  </w:endnote>
+  <w:endnote w:type="continuationSeparator" w:id="0">
+    <w:p>
+      <w:pPr>
+        <w:spacing w:after="0" w:line="240" w:lineRule="auto"/>
+      </w:pPr>
+      <w:r>
+        <w:continuationSeparator/>
+      </w:r>
+    </w:p>
+  </w:endnote>
+</w:endnotes>
+</file>
+
+<file path=word/footnotes.xml><?xml version="1.0" encoding="utf-8"?>
+<w:footnotes xmlns:wpc="http://schemas.microsoft.com/office/word/2010/wordprocessingCanvas" xmlns:mc="http://schemas.openxmlformats.org/markup-compatibility/2006" xmlns:o="urn:schemas-microsoft-com:office:office" xmlns:r="http://schemas.openxmlformats.org/officeDocument/2006/relationships" xmlns:m="http://schemas.openxmlformats.org/officeDocument/2006/math" xmlns:v="urn:schemas-microsoft-com:vml" xmlns:wp14="http://schemas.microsoft.com/office/word/2010/wordprocessingDrawing" xmlns:wp="http://schemas.openxmlformats.org/drawingml/2006/wordprocessingDrawing" xmlns:w10="urn:schemas-microsoft-com:office:word" xmlns:w="http://schemas.openxmlformats.org/wordprocessingml/2006/main" xmlns:w14="http://schemas.microsoft.com/office/word/2010/wordml" xmlns:wpg="http://schemas.microsoft.com/office/word/2010/wordprocessingGroup" xmlns:wpi="http://schemas.microsoft.com/office/word/2010/wordprocessingInk" xmlns:wne="http://schemas.microsoft.com/office/word/2006/wordml" xmlns:wps="http://schemas.microsoft.com/office/word/2010/wordprocessingShape" mc:Ignorable="w14 wp14">
+  <w:footnote w:type="separator" w:id="-1">
+    <w:p>
+      <w:pPr>
+        <w:spacing w:after="0" w:line="240" w:lineRule="auto"/>
+      </w:pPr>
+      <w:r>
+        <w:separator/>
+      </w:r>
+    </w:p>
+  </w:footnote>
+  <w:footnote w:type="continuationSeparator" w:id="0">
+    <w:p>
+      <w:pPr>
+        <w:spacing w:after="0" w:line="240" w:lineRule="auto"/>
+      </w:pPr>
+      <w:r>
+        <w:continuationSeparator/>
+      </w:r>
+    </w:p>
+  </w:footnote>
+</w:footnotes>
 </file>
 
 <file path=word/numbering.xml><?xml version="1.0" encoding="utf-8"?>
@@ -1509,6 +1536,50 @@
       <w:contextualSpacing/>
     </w:pPr>
   </w:style>
+  <w:style w:type="paragraph" w:styleId="Header">
+    <w:name w:val="header"/>
+    <w:basedOn w:val="Normal"/>
+    <w:link w:val="HeaderChar"/>
+    <w:uiPriority w:val="99"/>
+    <w:unhideWhenUsed/>
+    <w:rsid w:val="007171BA"/>
+    <w:pPr>
+      <w:tabs>
+        <w:tab w:val="center" w:pos="4513"/>
+        <w:tab w:val="right" w:pos="9026"/>
+      </w:tabs>
+      <w:spacing w:after="0" w:line="240" w:lineRule="auto"/>
+    </w:pPr>
+  </w:style>
+  <w:style w:type="character" w:customStyle="1" w:styleId="HeaderChar">
+    <w:name w:val="Header Char"/>
+    <w:basedOn w:val="DefaultParagraphFont"/>
+    <w:link w:val="Header"/>
+    <w:uiPriority w:val="99"/>
+    <w:rsid w:val="007171BA"/>
+  </w:style>
+  <w:style w:type="paragraph" w:styleId="Footer">
+    <w:name w:val="footer"/>
+    <w:basedOn w:val="Normal"/>
+    <w:link w:val="FooterChar"/>
+    <w:uiPriority w:val="99"/>
+    <w:unhideWhenUsed/>
+    <w:rsid w:val="007171BA"/>
+    <w:pPr>
+      <w:tabs>
+        <w:tab w:val="center" w:pos="4513"/>
+        <w:tab w:val="right" w:pos="9026"/>
+      </w:tabs>
+      <w:spacing w:after="0" w:line="240" w:lineRule="auto"/>
+    </w:pPr>
+  </w:style>
+  <w:style w:type="character" w:customStyle="1" w:styleId="FooterChar">
+    <w:name w:val="Footer Char"/>
+    <w:basedOn w:val="DefaultParagraphFont"/>
+    <w:link w:val="Footer"/>
+    <w:uiPriority w:val="99"/>
+    <w:rsid w:val="007171BA"/>
+  </w:style>
 </w:styles>
 </file>
 
@@ -1942,6 +2013,50 @@
       <w:ind w:left="720"/>
       <w:contextualSpacing/>
     </w:pPr>
+  </w:style>
+  <w:style w:type="paragraph" w:styleId="Header">
+    <w:name w:val="header"/>
+    <w:basedOn w:val="Normal"/>
+    <w:link w:val="HeaderChar"/>
+    <w:uiPriority w:val="99"/>
+    <w:unhideWhenUsed/>
+    <w:rsid w:val="007171BA"/>
+    <w:pPr>
+      <w:tabs>
+        <w:tab w:val="center" w:pos="4513"/>
+        <w:tab w:val="right" w:pos="9026"/>
+      </w:tabs>
+      <w:spacing w:after="0" w:line="240" w:lineRule="auto"/>
+    </w:pPr>
+  </w:style>
+  <w:style w:type="character" w:customStyle="1" w:styleId="HeaderChar">
+    <w:name w:val="Header Char"/>
+    <w:basedOn w:val="DefaultParagraphFont"/>
+    <w:link w:val="Header"/>
+    <w:uiPriority w:val="99"/>
+    <w:rsid w:val="007171BA"/>
+  </w:style>
+  <w:style w:type="paragraph" w:styleId="Footer">
+    <w:name w:val="footer"/>
+    <w:basedOn w:val="Normal"/>
+    <w:link w:val="FooterChar"/>
+    <w:uiPriority w:val="99"/>
+    <w:unhideWhenUsed/>
+    <w:rsid w:val="007171BA"/>
+    <w:pPr>
+      <w:tabs>
+        <w:tab w:val="center" w:pos="4513"/>
+        <w:tab w:val="right" w:pos="9026"/>
+      </w:tabs>
+      <w:spacing w:after="0" w:line="240" w:lineRule="auto"/>
+    </w:pPr>
+  </w:style>
+  <w:style w:type="character" w:customStyle="1" w:styleId="FooterChar">
+    <w:name w:val="Footer Char"/>
+    <w:basedOn w:val="DefaultParagraphFont"/>
+    <w:link w:val="Footer"/>
+    <w:uiPriority w:val="99"/>
+    <w:rsid w:val="007171BA"/>
   </w:style>
 </w:styles>
 </file>

</xml_diff>